<commit_message>
TS PP 3 and 4 Tamil Pushed 19/10/2021
</commit_message>
<xml_diff>
--- a/TS-Padam/TS-3.4/TS 3.4 Tamil Pada Paatam Corrections.docx
+++ b/TS-Padam/TS-3.4/TS 3.4 Tamil Pada Paatam Corrections.docx
@@ -807,16 +807,7 @@
                 <w:szCs w:val="28"/>
                 <w:lang w:bidi="ta-IN"/>
               </w:rPr>
-              <w:t>-</w:t>
-            </w:r>
-            <w:r>
-              <w:rPr>
-                <w:rFonts w:ascii="Latha" w:hAnsi="Latha" w:cs="Latha"/>
-                <w:sz w:val="28"/>
-                <w:szCs w:val="28"/>
-                <w:lang w:bidi="ta-IN"/>
-              </w:rPr>
-              <w:t xml:space="preserve"> </w:t>
+              <w:t xml:space="preserve">- </w:t>
             </w:r>
             <w:r>
               <w:rPr>
@@ -2412,6 +2403,42 @@
         </w:tc>
       </w:tr>
     </w:tbl>
+    <w:p>
+      <w:pPr>
+        <w:jc w:val="center"/>
+        <w:rPr>
+          <w:b/>
+          <w:bCs/>
+          <w:sz w:val="32"/>
+          <w:szCs w:val="32"/>
+          <w:u w:val="single"/>
+        </w:rPr>
+      </w:pPr>
+    </w:p>
+    <w:p>
+      <w:pPr>
+        <w:jc w:val="center"/>
+        <w:rPr>
+          <w:b/>
+          <w:bCs/>
+          <w:sz w:val="32"/>
+          <w:szCs w:val="32"/>
+          <w:u w:val="single"/>
+        </w:rPr>
+      </w:pPr>
+    </w:p>
+    <w:p>
+      <w:pPr>
+        <w:jc w:val="center"/>
+        <w:rPr>
+          <w:b/>
+          <w:bCs/>
+          <w:sz w:val="32"/>
+          <w:szCs w:val="32"/>
+          <w:u w:val="single"/>
+        </w:rPr>
+      </w:pPr>
+    </w:p>
     <w:p>
       <w:pPr>
         <w:jc w:val="center"/>
@@ -2443,6 +2470,7 @@
           <w:szCs w:val="32"/>
           <w:u w:val="single"/>
         </w:rPr>
+        <w:lastRenderedPageBreak/>
         <w:t>TS Pada Paatam – TS 3.4 co</w:t>
       </w:r>
       <w:r>
@@ -2625,7 +2653,6 @@
                 <w:sz w:val="32"/>
                 <w:szCs w:val="32"/>
               </w:rPr>
-              <w:lastRenderedPageBreak/>
               <w:t>Reference</w:t>
             </w:r>
           </w:p>
@@ -2652,7 +2679,6 @@
                 <w:sz w:val="32"/>
                 <w:szCs w:val="32"/>
               </w:rPr>
-              <w:lastRenderedPageBreak/>
               <w:t>As Printed</w:t>
             </w:r>
           </w:p>
@@ -5631,6 +5657,7 @@
                 <w:sz w:val="28"/>
                 <w:szCs w:val="28"/>
               </w:rPr>
+              <w:lastRenderedPageBreak/>
               <w:t>TS 3.4.10.4 - Vaakyam</w:t>
             </w:r>
           </w:p>
@@ -6053,7 +6080,6 @@
                 <w:sz w:val="28"/>
                 <w:szCs w:val="28"/>
               </w:rPr>
-              <w:lastRenderedPageBreak/>
               <w:t>Panchaati No. - 43</w:t>
             </w:r>
           </w:p>
@@ -6081,7 +6107,6 @@
                 <w:cs/>
                 <w:lang w:bidi="ta-IN"/>
               </w:rPr>
-              <w:lastRenderedPageBreak/>
               <w:t>ஸான</w:t>
             </w:r>
             <w:r>

</xml_diff>